<commit_message>
added 2 photos wireframes
</commit_message>
<xml_diff>
--- a/Analyse Dossier/Analysedossier.docx
+++ b/Analyse Dossier/Analysedossier.docx
@@ -1,6 +1,6 @@
 
 <file path=word/document.xml><?xml version="1.0" encoding="utf-8"?>
-<w:document xmlns:wpc="http://schemas.microsoft.com/office/word/2010/wordprocessingCanvas" xmlns:cx="http://schemas.microsoft.com/office/drawing/2014/chartex" xmlns:cx1="http://schemas.microsoft.com/office/drawing/2015/9/8/chartex" xmlns:cx2="http://schemas.microsoft.com/office/drawing/2015/10/21/chartex" xmlns:mc="http://schemas.openxmlformats.org/markup-compatibility/2006" xmlns:o="urn:schemas-microsoft-com:office:office" xmlns:r="http://schemas.openxmlformats.org/officeDocument/2006/relationships" xmlns:m="http://schemas.openxmlformats.org/officeDocument/2006/math" xmlns:v="urn:schemas-microsoft-com:vml" xmlns:wp14="http://schemas.microsoft.com/office/word/2010/wordprocessingDrawing" xmlns:wp="http://schemas.openxmlformats.org/drawingml/2006/wordprocessingDrawing" xmlns:w10="urn:schemas-microsoft-com:office:word" xmlns:w="http://schemas.openxmlformats.org/wordprocessingml/2006/main" xmlns:w14="http://schemas.microsoft.com/office/word/2010/wordml" xmlns:w15="http://schemas.microsoft.com/office/word/2012/wordml" xmlns:w16se="http://schemas.microsoft.com/office/word/2015/wordml/symex" xmlns:wpg="http://schemas.microsoft.com/office/word/2010/wordprocessingGroup" xmlns:wpi="http://schemas.microsoft.com/office/word/2010/wordprocessingInk" xmlns:wne="http://schemas.microsoft.com/office/word/2006/wordml" xmlns:wps="http://schemas.microsoft.com/office/word/2010/wordprocessingShape" mc:Ignorable="w14 w15 w16se wp14">
+<w:document xmlns:wpc="http://schemas.microsoft.com/office/word/2010/wordprocessingCanvas" xmlns:mo="http://schemas.microsoft.com/office/mac/office/2008/main" xmlns:mc="http://schemas.openxmlformats.org/markup-compatibility/2006" xmlns:mv="urn:schemas-microsoft-com:mac:vml" xmlns:o="urn:schemas-microsoft-com:office:office" xmlns:r="http://schemas.openxmlformats.org/officeDocument/2006/relationships" xmlns:m="http://schemas.openxmlformats.org/officeDocument/2006/math" xmlns:v="urn:schemas-microsoft-com:vml" xmlns:wp14="http://schemas.microsoft.com/office/word/2010/wordprocessingDrawing" xmlns:wp="http://schemas.openxmlformats.org/drawingml/2006/wordprocessingDrawing" xmlns:w10="urn:schemas-microsoft-com:office:word" xmlns:w="http://schemas.openxmlformats.org/wordprocessingml/2006/main" xmlns:w14="http://schemas.microsoft.com/office/word/2010/wordml" xmlns:w15="http://schemas.microsoft.com/office/word/2012/wordml" xmlns:wpg="http://schemas.microsoft.com/office/word/2010/wordprocessingGroup" xmlns:wpi="http://schemas.microsoft.com/office/word/2010/wordprocessingInk" xmlns:wne="http://schemas.microsoft.com/office/word/2006/wordml" xmlns:wps="http://schemas.microsoft.com/office/word/2010/wordprocessingShape" mc:Ignorable="w14 w15 wp14">
   <w:body>
     <w:bookmarkStart w:id="0" w:name="_Toc465848146" w:displacedByCustomXml="next"/>
     <w:sdt>
@@ -17,7 +17,7 @@
           <w:r>
             <w:rPr>
               <w:noProof/>
-              <w:lang w:eastAsia="nl-BE"/>
+              <w:lang w:val="nl-NL" w:eastAsia="nl-NL"/>
             </w:rPr>
             <mc:AlternateContent>
               <mc:Choice Requires="wpg">
@@ -377,7 +377,7 @@
                   </wp:anchor>
                 </w:drawing>
               </mc:Choice>
-              <mc:Fallback>
+              <mc:Fallback xmlns:w16se="http://schemas.microsoft.com/office/word/2015/wordml/symex" xmlns:cx2="http://schemas.microsoft.com/office/drawing/2015/10/21/chartex" xmlns:cx1="http://schemas.microsoft.com/office/drawing/2015/9/8/chartex" xmlns:cx="http://schemas.microsoft.com/office/drawing/2014/chartex">
                 <w:pict>
                   <v:group w14:anchorId="3C36EBB1" id="Groep 453" o:spid="_x0000_s1026" style="position:absolute;margin-left:193.95pt;margin-top:0;width:245.15pt;height:11in;z-index:251659264;mso-width-percent:400;mso-height-percent:1000;mso-position-horizontal:right;mso-position-horizontal-relative:page;mso-position-vertical:top;mso-position-vertical-relative:page;mso-width-percent:400;mso-height-percent:1000" coordsize="31136,100584" o:gfxdata="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">
                     <v:rect id="Rechthoek 459" o:spid="_x0000_s1027" alt="Light vertical" style="position:absolute;width:1385;height:100584;visibility:visible;mso-wrap-style:square;v-text-anchor:middle" o:gfxdata="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" fillcolor="#a8d08d [1945]" stroked="f" strokecolor="white" strokeweight="1pt">
@@ -533,7 +533,7 @@
           <w:r>
             <w:rPr>
               <w:noProof/>
-              <w:lang w:eastAsia="nl-BE"/>
+              <w:lang w:val="nl-NL" w:eastAsia="nl-NL"/>
             </w:rPr>
             <mc:AlternateContent>
               <mc:Choice Requires="wps">
@@ -642,7 +642,7 @@
                   </wp:anchor>
                 </w:drawing>
               </mc:Choice>
-              <mc:Fallback xmlns:mo="http://schemas.microsoft.com/office/mac/office/2008/main" xmlns:mv="urn:schemas-microsoft-com:mac:vml">
+              <mc:Fallback>
                 <w:pict>
                   <v:rect w14:anchorId="7546BBE4" id="Rechthoek_x0020_16" o:spid="_x0000_s1031" style="position:absolute;margin-left:0;margin-top:0;width:535.75pt;height:52.65pt;z-index:251661312;visibility:visible;mso-wrap-style:square;mso-width-percent:900;mso-height-percent:73;mso-top-percent:250;mso-wrap-distance-left:9pt;mso-wrap-distance-top:0;mso-wrap-distance-right:9pt;mso-wrap-distance-bottom:0;mso-position-horizontal:left;mso-position-horizontal-relative:page;mso-position-vertical-relative:page;mso-width-percent:900;mso-height-percent:73;mso-top-percent:250;mso-width-relative:page;mso-height-relative:page;v-text-anchor:middle" o:gfxdata="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" o:allowincell="f" fillcolor="black [3213]" strokecolor="black [3213]" strokeweight="1.5pt">
                     <v:textbox style="mso-fit-shape-to-text:t" inset="14.4pt,,14.4pt">
@@ -703,7 +703,7 @@
           <w:r>
             <w:rPr>
               <w:noProof/>
-              <w:lang w:eastAsia="nl-BE"/>
+              <w:lang w:val="nl-NL" w:eastAsia="nl-NL"/>
             </w:rPr>
             <mc:AlternateContent>
               <mc:Choice Requires="wps">
@@ -814,7 +814,7 @@
                   </wp:anchor>
                 </w:drawing>
               </mc:Choice>
-              <mc:Fallback>
+              <mc:Fallback xmlns:w16se="http://schemas.microsoft.com/office/word/2015/wordml/symex" xmlns:cx2="http://schemas.microsoft.com/office/drawing/2015/10/21/chartex" xmlns:cx1="http://schemas.microsoft.com/office/drawing/2015/9/8/chartex" xmlns:cx="http://schemas.microsoft.com/office/drawing/2014/chartex">
                 <w:pict>
                   <v:shapetype w14:anchorId="4400C3EC" id="_x0000_t202" coordsize="21600,21600" o:spt="202" path="m,l,21600r21600,l21600,xe">
                     <v:stroke joinstyle="miter"/>
@@ -887,7 +887,7 @@
           <w:r>
             <w:rPr>
               <w:noProof/>
-              <w:lang w:eastAsia="nl-BE"/>
+              <w:lang w:val="nl-NL" w:eastAsia="nl-NL"/>
             </w:rPr>
             <w:drawing>
               <wp:anchor distT="0" distB="0" distL="114300" distR="114300" simplePos="0" relativeHeight="251663360" behindDoc="0" locked="0" layoutInCell="1" allowOverlap="1" wp14:anchorId="496A61D9" wp14:editId="7468FBBE">
@@ -2694,7 +2694,7 @@
       <w:r>
         <w:rPr>
           <w:noProof/>
-          <w:lang w:eastAsia="nl-BE"/>
+          <w:lang w:val="nl-NL" w:eastAsia="nl-NL"/>
         </w:rPr>
         <w:drawing>
           <wp:inline distT="0" distB="0" distL="0" distR="0" wp14:anchorId="4D56CBF4" wp14:editId="7D85DB87">
@@ -2774,41 +2774,201 @@
       </w:pPr>
       <w:bookmarkStart w:id="5" w:name="_Toc465848151"/>
       <w:r>
+        <w:rPr>
+          <w:noProof/>
+          <w:lang w:val="nl-NL" w:eastAsia="nl-NL"/>
+        </w:rPr>
         <w:lastRenderedPageBreak/>
+        <w:drawing>
+          <wp:anchor distT="0" distB="0" distL="114300" distR="114300" simplePos="0" relativeHeight="251665408" behindDoc="0" locked="0" layoutInCell="1" allowOverlap="1" wp14:anchorId="6AB36C25" wp14:editId="24006D2A">
+            <wp:simplePos x="0" y="0"/>
+            <wp:positionH relativeFrom="column">
+              <wp:posOffset>65405</wp:posOffset>
+            </wp:positionH>
+            <wp:positionV relativeFrom="paragraph">
+              <wp:posOffset>4256405</wp:posOffset>
+            </wp:positionV>
+            <wp:extent cx="5715635" cy="4279265"/>
+            <wp:effectExtent l="0" t="0" r="0" b="0"/>
+            <wp:wrapTight wrapText="bothSides">
+              <wp:wrapPolygon edited="0">
+                <wp:start x="0" y="0"/>
+                <wp:lineTo x="0" y="21411"/>
+                <wp:lineTo x="21502" y="21411"/>
+                <wp:lineTo x="21502" y="0"/>
+                <wp:lineTo x="0" y="0"/>
+              </wp:wrapPolygon>
+            </wp:wrapTight>
+            <wp:docPr id="5" name="Afbeelding 5" descr="../../../Downloads/IMG_0656.JPG"/>
+            <wp:cNvGraphicFramePr>
+              <a:graphicFrameLocks xmlns:a="http://schemas.openxmlformats.org/drawingml/2006/main" noChangeAspect="1"/>
+            </wp:cNvGraphicFramePr>
+            <a:graphic xmlns:a="http://schemas.openxmlformats.org/drawingml/2006/main">
+              <a:graphicData uri="http://schemas.openxmlformats.org/drawingml/2006/picture">
+                <pic:pic xmlns:pic="http://schemas.openxmlformats.org/drawingml/2006/picture">
+                  <pic:nvPicPr>
+                    <pic:cNvPr id="0" name="Picture 2" descr="../../../Downloads/IMG_0656.JPG"/>
+                    <pic:cNvPicPr>
+                      <a:picLocks noChangeAspect="1" noChangeArrowheads="1"/>
+                    </pic:cNvPicPr>
+                  </pic:nvPicPr>
+                  <pic:blipFill>
+                    <a:blip r:embed="rId10" cstate="print">
+                      <a:extLst>
+                        <a:ext uri="{28A0092B-C50C-407E-A947-70E740481C1C}">
+                          <a14:useLocalDpi xmlns:a14="http://schemas.microsoft.com/office/drawing/2010/main" val="0"/>
+                        </a:ext>
+                      </a:extLst>
+                    </a:blip>
+                    <a:srcRect/>
+                    <a:stretch>
+                      <a:fillRect/>
+                    </a:stretch>
+                  </pic:blipFill>
+                  <pic:spPr bwMode="auto">
+                    <a:xfrm>
+                      <a:off x="0" y="0"/>
+                      <a:ext cx="5715635" cy="4279265"/>
+                    </a:xfrm>
+                    <a:prstGeom prst="rect">
+                      <a:avLst/>
+                    </a:prstGeom>
+                    <a:noFill/>
+                    <a:ln>
+                      <a:noFill/>
+                    </a:ln>
+                  </pic:spPr>
+                </pic:pic>
+              </a:graphicData>
+            </a:graphic>
+            <wp14:sizeRelH relativeFrom="page">
+              <wp14:pctWidth>0</wp14:pctWidth>
+            </wp14:sizeRelH>
+            <wp14:sizeRelV relativeFrom="page">
+              <wp14:pctHeight>0</wp14:pctHeight>
+            </wp14:sizeRelV>
+          </wp:anchor>
+        </w:drawing>
+      </w:r>
+      <w:r>
+        <w:rPr>
+          <w:noProof/>
+          <w:lang w:val="nl-NL" w:eastAsia="nl-NL"/>
+        </w:rPr>
+        <w:drawing>
+          <wp:anchor distT="0" distB="0" distL="114300" distR="114300" simplePos="0" relativeHeight="251664384" behindDoc="0" locked="0" layoutInCell="1" allowOverlap="1" wp14:anchorId="27E3B38E" wp14:editId="0F050866">
+            <wp:simplePos x="0" y="0"/>
+            <wp:positionH relativeFrom="column">
+              <wp:posOffset>64770</wp:posOffset>
+            </wp:positionH>
+            <wp:positionV relativeFrom="paragraph">
+              <wp:posOffset>471805</wp:posOffset>
+            </wp:positionV>
+            <wp:extent cx="5753735" cy="3660140"/>
+            <wp:effectExtent l="0" t="0" r="12065" b="0"/>
+            <wp:wrapTight wrapText="bothSides">
+              <wp:wrapPolygon edited="0">
+                <wp:start x="21600" y="21600"/>
+                <wp:lineTo x="21600" y="165"/>
+                <wp:lineTo x="50" y="165"/>
+                <wp:lineTo x="50" y="21600"/>
+                <wp:lineTo x="21600" y="21600"/>
+              </wp:wrapPolygon>
+            </wp:wrapTight>
+            <wp:docPr id="4" name="Afbeelding 4" descr="../../../Downloads/IMG_0657%202.JPG"/>
+            <wp:cNvGraphicFramePr>
+              <a:graphicFrameLocks xmlns:a="http://schemas.openxmlformats.org/drawingml/2006/main" noChangeAspect="1"/>
+            </wp:cNvGraphicFramePr>
+            <a:graphic xmlns:a="http://schemas.openxmlformats.org/drawingml/2006/main">
+              <a:graphicData uri="http://schemas.openxmlformats.org/drawingml/2006/picture">
+                <pic:pic xmlns:pic="http://schemas.openxmlformats.org/drawingml/2006/picture">
+                  <pic:nvPicPr>
+                    <pic:cNvPr id="0" name="Picture 1" descr="../../../Downloads/IMG_0657%202.JPG"/>
+                    <pic:cNvPicPr>
+                      <a:picLocks noChangeAspect="1" noChangeArrowheads="1"/>
+                    </pic:cNvPicPr>
+                  </pic:nvPicPr>
+                  <pic:blipFill rotWithShape="1">
+                    <a:blip r:embed="rId11" cstate="print">
+                      <a:extLst>
+                        <a:ext uri="{28A0092B-C50C-407E-A947-70E740481C1C}">
+                          <a14:useLocalDpi xmlns:a14="http://schemas.microsoft.com/office/drawing/2010/main" val="0"/>
+                        </a:ext>
+                      </a:extLst>
+                    </a:blip>
+                    <a:srcRect l="13436" t="26471"/>
+                    <a:stretch/>
+                  </pic:blipFill>
+                  <pic:spPr bwMode="auto">
+                    <a:xfrm rot="10800000">
+                      <a:off x="0" y="0"/>
+                      <a:ext cx="5753735" cy="3660140"/>
+                    </a:xfrm>
+                    <a:prstGeom prst="rect">
+                      <a:avLst/>
+                    </a:prstGeom>
+                    <a:noFill/>
+                    <a:ln>
+                      <a:noFill/>
+                    </a:ln>
+                    <a:extLst>
+                      <a:ext uri="{53640926-AAD7-44D8-BBD7-CCE9431645EC}">
+                        <a14:shadowObscured xmlns:a14="http://schemas.microsoft.com/office/drawing/2010/main"/>
+                      </a:ext>
+                      <a:ext uri="{FAA26D3D-D897-4be2-8F04-BA451C77F1D7}">
+                        <ma14:placeholderFlag xmlns:ma14="http://schemas.microsoft.com/office/mac/drawingml/2011/main"/>
+                      </a:ext>
+                    </a:extLst>
+                  </pic:spPr>
+                </pic:pic>
+              </a:graphicData>
+            </a:graphic>
+            <wp14:sizeRelH relativeFrom="page">
+              <wp14:pctWidth>0</wp14:pctWidth>
+            </wp14:sizeRelH>
+            <wp14:sizeRelV relativeFrom="page">
+              <wp14:pctHeight>0</wp14:pctHeight>
+            </wp14:sizeRelV>
+          </wp:anchor>
+        </w:drawing>
+      </w:r>
+      <w:r>
         <w:t>Wireframes</w:t>
       </w:r>
+      <w:bookmarkStart w:id="6" w:name="_GoBack"/>
       <w:bookmarkEnd w:id="5"/>
+      <w:bookmarkEnd w:id="6"/>
     </w:p>
     <w:p>
       <w:pPr>
         <w:pStyle w:val="Kop1"/>
       </w:pPr>
-      <w:bookmarkStart w:id="6" w:name="_Toc465848152"/>
+      <w:bookmarkStart w:id="7" w:name="_Toc465848152"/>
       <w:r>
         <w:lastRenderedPageBreak/>
         <w:t>Functional &amp; niet-functionele analyse.</w:t>
       </w:r>
-      <w:bookmarkEnd w:id="6"/>
+      <w:bookmarkEnd w:id="7"/>
     </w:p>
     <w:p>
       <w:pPr>
         <w:pStyle w:val="Kop2"/>
       </w:pPr>
-      <w:bookmarkStart w:id="7" w:name="_Toc465848153"/>
+      <w:bookmarkStart w:id="8" w:name="_Toc465848153"/>
       <w:r>
         <w:t>Functional Requirements</w:t>
       </w:r>
-      <w:bookmarkEnd w:id="7"/>
+      <w:bookmarkEnd w:id="8"/>
     </w:p>
     <w:p>
       <w:pPr>
         <w:pStyle w:val="Kop3"/>
       </w:pPr>
-      <w:bookmarkStart w:id="8" w:name="_Toc465848154"/>
+      <w:bookmarkStart w:id="9" w:name="_Toc465848154"/>
       <w:r>
         <w:t>Game mechanics / Game play</w:t>
       </w:r>
-      <w:bookmarkEnd w:id="8"/>
+      <w:bookmarkEnd w:id="9"/>
     </w:p>
     <w:p>
       <w:pPr>
@@ -2982,11 +3142,11 @@
       <w:pPr>
         <w:pStyle w:val="Kop3"/>
       </w:pPr>
-      <w:bookmarkStart w:id="9" w:name="_Toc465848155"/>
+      <w:bookmarkStart w:id="10" w:name="_Toc465848155"/>
       <w:r>
         <w:t>Power ups / downs</w:t>
       </w:r>
-      <w:bookmarkEnd w:id="9"/>
+      <w:bookmarkEnd w:id="10"/>
     </w:p>
     <w:p>
       <w:pPr>
@@ -3098,12 +3258,12 @@
       <w:pPr>
         <w:pStyle w:val="Kop3"/>
       </w:pPr>
-      <w:bookmarkStart w:id="10" w:name="_Toc465848156"/>
+      <w:bookmarkStart w:id="11" w:name="_Toc465848156"/>
       <w:r>
         <w:lastRenderedPageBreak/>
         <w:t>Campaign modus / Tech tree</w:t>
       </w:r>
-      <w:bookmarkEnd w:id="10"/>
+      <w:bookmarkEnd w:id="11"/>
     </w:p>
     <w:p>
       <w:r>
@@ -3120,11 +3280,11 @@
       <w:pPr>
         <w:pStyle w:val="Kop3"/>
       </w:pPr>
-      <w:bookmarkStart w:id="11" w:name="_Toc465848157"/>
+      <w:bookmarkStart w:id="12" w:name="_Toc465848157"/>
       <w:r>
         <w:t>Integratie Social media</w:t>
       </w:r>
-      <w:bookmarkEnd w:id="11"/>
+      <w:bookmarkEnd w:id="12"/>
     </w:p>
     <w:p>
       <w:r>
@@ -3146,11 +3306,11 @@
       <w:pPr>
         <w:pStyle w:val="Kop3"/>
       </w:pPr>
-      <w:bookmarkStart w:id="12" w:name="_Toc465848158"/>
+      <w:bookmarkStart w:id="13" w:name="_Toc465848158"/>
       <w:r>
         <w:t>Werking wedstrijden / clans / wars</w:t>
       </w:r>
-      <w:bookmarkEnd w:id="12"/>
+      <w:bookmarkEnd w:id="13"/>
     </w:p>
     <w:p/>
     <w:p>
@@ -3172,11 +3332,11 @@
       <w:pPr>
         <w:pStyle w:val="Kop3"/>
       </w:pPr>
-      <w:bookmarkStart w:id="13" w:name="_Toc465848159"/>
+      <w:bookmarkStart w:id="14" w:name="_Toc465848159"/>
       <w:r>
         <w:t>Monetisation</w:t>
       </w:r>
-      <w:bookmarkEnd w:id="13"/>
+      <w:bookmarkEnd w:id="14"/>
     </w:p>
     <w:p>
       <w:r>
@@ -3195,21 +3355,21 @@
       <w:pPr>
         <w:pStyle w:val="Kop2"/>
       </w:pPr>
-      <w:bookmarkStart w:id="14" w:name="_Toc465848160"/>
+      <w:bookmarkStart w:id="15" w:name="_Toc465848160"/>
       <w:r>
         <w:t>Non-Functional Requirements</w:t>
       </w:r>
-      <w:bookmarkEnd w:id="14"/>
+      <w:bookmarkEnd w:id="15"/>
     </w:p>
     <w:p>
       <w:pPr>
         <w:pStyle w:val="Kop3"/>
       </w:pPr>
-      <w:bookmarkStart w:id="15" w:name="_Toc465848161"/>
+      <w:bookmarkStart w:id="16" w:name="_Toc465848161"/>
       <w:r>
         <w:t>Distributieplatformen</w:t>
       </w:r>
-      <w:bookmarkEnd w:id="15"/>
+      <w:bookmarkEnd w:id="16"/>
     </w:p>
     <w:p>
       <w:r>
@@ -3220,18 +3380,16 @@
       <w:pPr>
         <w:pStyle w:val="Kop3"/>
       </w:pPr>
-      <w:bookmarkStart w:id="16" w:name="_Toc465848162"/>
+      <w:bookmarkStart w:id="17" w:name="_Toc465848162"/>
       <w:r>
         <w:t>Performance requirements</w:t>
       </w:r>
-      <w:bookmarkEnd w:id="16"/>
+      <w:bookmarkEnd w:id="17"/>
     </w:p>
     <w:p>
       <w:r>
         <w:t>Redelijk basic, Game vraagt niet de hoogste prestaties, bij geval van console de juiste console natuurlijk.</w:t>
       </w:r>
-      <w:bookmarkStart w:id="17" w:name="_GoBack"/>
-      <w:bookmarkEnd w:id="17"/>
     </w:p>
     <w:p>
       <w:r>
@@ -3291,8 +3449,8 @@
 </file>
 
 <file path=word/numbering.xml><?xml version="1.0" encoding="utf-8"?>
-<w:numbering xmlns:wpc="http://schemas.microsoft.com/office/word/2010/wordprocessingCanvas" xmlns:cx="http://schemas.microsoft.com/office/drawing/2014/chartex" xmlns:cx1="http://schemas.microsoft.com/office/drawing/2015/9/8/chartex" xmlns:cx2="http://schemas.microsoft.com/office/drawing/2015/10/21/chartex" xmlns:mc="http://schemas.openxmlformats.org/markup-compatibility/2006" xmlns:o="urn:schemas-microsoft-com:office:office" xmlns:r="http://schemas.openxmlformats.org/officeDocument/2006/relationships" xmlns:m="http://schemas.openxmlformats.org/officeDocument/2006/math" xmlns:v="urn:schemas-microsoft-com:vml" xmlns:wp14="http://schemas.microsoft.com/office/word/2010/wordprocessingDrawing" xmlns:wp="http://schemas.openxmlformats.org/drawingml/2006/wordprocessingDrawing" xmlns:w10="urn:schemas-microsoft-com:office:word" xmlns:w="http://schemas.openxmlformats.org/wordprocessingml/2006/main" xmlns:w14="http://schemas.microsoft.com/office/word/2010/wordml" xmlns:w15="http://schemas.microsoft.com/office/word/2012/wordml" xmlns:w16se="http://schemas.microsoft.com/office/word/2015/wordml/symex" xmlns:wpg="http://schemas.microsoft.com/office/word/2010/wordprocessingGroup" xmlns:wpi="http://schemas.microsoft.com/office/word/2010/wordprocessingInk" xmlns:wne="http://schemas.microsoft.com/office/word/2006/wordml" xmlns:wps="http://schemas.microsoft.com/office/word/2010/wordprocessingShape" mc:Ignorable="w14 w15 w16se wp14">
-  <w:abstractNum w:abstractNumId="0" w15:restartNumberingAfterBreak="0">
+<w:numbering xmlns:wpc="http://schemas.microsoft.com/office/word/2010/wordprocessingCanvas" xmlns:mo="http://schemas.microsoft.com/office/mac/office/2008/main" xmlns:mc="http://schemas.openxmlformats.org/markup-compatibility/2006" xmlns:mv="urn:schemas-microsoft-com:mac:vml" xmlns:o="urn:schemas-microsoft-com:office:office" xmlns:r="http://schemas.openxmlformats.org/officeDocument/2006/relationships" xmlns:m="http://schemas.openxmlformats.org/officeDocument/2006/math" xmlns:v="urn:schemas-microsoft-com:vml" xmlns:wp14="http://schemas.microsoft.com/office/word/2010/wordprocessingDrawing" xmlns:wp="http://schemas.openxmlformats.org/drawingml/2006/wordprocessingDrawing" xmlns:w10="urn:schemas-microsoft-com:office:word" xmlns:w="http://schemas.openxmlformats.org/wordprocessingml/2006/main" xmlns:w14="http://schemas.microsoft.com/office/word/2010/wordml" xmlns:w15="http://schemas.microsoft.com/office/word/2012/wordml" xmlns:wpg="http://schemas.microsoft.com/office/word/2010/wordprocessingGroup" xmlns:wpi="http://schemas.microsoft.com/office/word/2010/wordprocessingInk" xmlns:wne="http://schemas.microsoft.com/office/word/2006/wordml" xmlns:wps="http://schemas.microsoft.com/office/word/2010/wordprocessingShape" mc:Ignorable="w14 w15 wp14">
+  <w:abstractNum w:abstractNumId="0">
     <w:nsid w:val="12C41F77"/>
     <w:multiLevelType w:val="hybridMultilevel"/>
     <w:tmpl w:val="86F4B602"/>
@@ -3405,7 +3563,7 @@
       </w:rPr>
     </w:lvl>
   </w:abstractNum>
-  <w:abstractNum w:abstractNumId="1" w15:restartNumberingAfterBreak="0">
+  <w:abstractNum w:abstractNumId="1">
     <w:nsid w:val="350A068F"/>
     <w:multiLevelType w:val="hybridMultilevel"/>
     <w:tmpl w:val="AA2E451A"/>
@@ -3518,7 +3676,7 @@
       </w:rPr>
     </w:lvl>
   </w:abstractNum>
-  <w:abstractNum w:abstractNumId="2" w15:restartNumberingAfterBreak="0">
+  <w:abstractNum w:abstractNumId="2">
     <w:nsid w:val="3C11081A"/>
     <w:multiLevelType w:val="multilevel"/>
     <w:tmpl w:val="7D105C92"/>
@@ -3635,7 +3793,7 @@
       </w:rPr>
     </w:lvl>
   </w:abstractNum>
-  <w:abstractNum w:abstractNumId="3" w15:restartNumberingAfterBreak="0">
+  <w:abstractNum w:abstractNumId="3">
     <w:nsid w:val="4D711F55"/>
     <w:multiLevelType w:val="hybridMultilevel"/>
     <w:tmpl w:val="91E6C5FE"/>
@@ -3748,7 +3906,7 @@
       </w:rPr>
     </w:lvl>
   </w:abstractNum>
-  <w:abstractNum w:abstractNumId="4" w15:restartNumberingAfterBreak="0">
+  <w:abstractNum w:abstractNumId="4">
     <w:nsid w:val="622574CB"/>
     <w:multiLevelType w:val="hybridMultilevel"/>
     <w:tmpl w:val="9EBE66E0"/>
@@ -3860,7 +4018,7 @@
       </w:rPr>
     </w:lvl>
   </w:abstractNum>
-  <w:abstractNum w:abstractNumId="5" w15:restartNumberingAfterBreak="0">
+  <w:abstractNum w:abstractNumId="5">
     <w:nsid w:val="63B277F9"/>
     <w:multiLevelType w:val="hybridMultilevel"/>
     <w:tmpl w:val="B1E04C96"/>
@@ -3994,7 +4152,7 @@
 </file>
 
 <file path=word/styles.xml><?xml version="1.0" encoding="utf-8"?>
-<w:styles xmlns:mc="http://schemas.openxmlformats.org/markup-compatibility/2006" xmlns:r="http://schemas.openxmlformats.org/officeDocument/2006/relationships" xmlns:w="http://schemas.openxmlformats.org/wordprocessingml/2006/main" xmlns:w14="http://schemas.microsoft.com/office/word/2010/wordml" xmlns:w15="http://schemas.microsoft.com/office/word/2012/wordml" xmlns:w16se="http://schemas.microsoft.com/office/word/2015/wordml/symex" mc:Ignorable="w14 w15 w16se">
+<w:styles xmlns:mc="http://schemas.openxmlformats.org/markup-compatibility/2006" xmlns:r="http://schemas.openxmlformats.org/officeDocument/2006/relationships" xmlns:w="http://schemas.openxmlformats.org/wordprocessingml/2006/main" xmlns:w14="http://schemas.microsoft.com/office/word/2010/wordml" xmlns:w15="http://schemas.microsoft.com/office/word/2012/wordml" mc:Ignorable="w14 w15">
   <w:docDefaults>
     <w:rPrDefault>
       <w:rPr>
@@ -4010,7 +4168,7 @@
       </w:pPr>
     </w:pPrDefault>
   </w:docDefaults>
-  <w:latentStyles w:defLockedState="0" w:defUIPriority="99" w:defSemiHidden="0" w:defUnhideWhenUsed="0" w:defQFormat="0" w:count="372">
+  <w:latentStyles w:defLockedState="0" w:defUIPriority="99" w:defSemiHidden="0" w:defUnhideWhenUsed="0" w:defQFormat="0" w:count="380">
     <w:lsdException w:name="Normal" w:uiPriority="0" w:qFormat="1"/>
     <w:lsdException w:name="heading 1" w:uiPriority="9" w:qFormat="1"/>
     <w:lsdException w:name="heading 2" w:semiHidden="1" w:uiPriority="9" w:unhideWhenUsed="1" w:qFormat="1"/>
@@ -4391,7 +4549,7 @@
     <w:name w:val="heading 1"/>
     <w:basedOn w:val="Standaard"/>
     <w:next w:val="Standaard"/>
-    <w:link w:val="Kop1Char"/>
+    <w:link w:val="Kop1Teken"/>
     <w:uiPriority w:val="9"/>
     <w:qFormat/>
     <w:rsid w:val="005C55B3"/>
@@ -4416,7 +4574,7 @@
     <w:name w:val="heading 2"/>
     <w:basedOn w:val="Standaard"/>
     <w:next w:val="Standaard"/>
-    <w:link w:val="Kop2Char"/>
+    <w:link w:val="Kop2Teken"/>
     <w:uiPriority w:val="9"/>
     <w:unhideWhenUsed/>
     <w:qFormat/>
@@ -4442,7 +4600,7 @@
     <w:name w:val="heading 3"/>
     <w:basedOn w:val="Standaard"/>
     <w:next w:val="Standaard"/>
-    <w:link w:val="Kop3Char"/>
+    <w:link w:val="Kop3Teken"/>
     <w:uiPriority w:val="9"/>
     <w:unhideWhenUsed/>
     <w:qFormat/>
@@ -4468,7 +4626,7 @@
     <w:name w:val="heading 4"/>
     <w:basedOn w:val="Standaard"/>
     <w:next w:val="Standaard"/>
-    <w:link w:val="Kop4Char"/>
+    <w:link w:val="Kop4Teken"/>
     <w:uiPriority w:val="9"/>
     <w:unhideWhenUsed/>
     <w:qFormat/>
@@ -4517,8 +4675,8 @@
     <w:semiHidden/>
     <w:unhideWhenUsed/>
   </w:style>
-  <w:style w:type="character" w:customStyle="1" w:styleId="Kop1Char">
-    <w:name w:val="Kop 1 Char"/>
+  <w:style w:type="character" w:customStyle="1" w:styleId="Kop1Teken">
+    <w:name w:val="Kop 1 Teken"/>
     <w:basedOn w:val="Standaardalinea-lettertype"/>
     <w:link w:val="Kop1"/>
     <w:uiPriority w:val="9"/>
@@ -4541,8 +4699,8 @@
       <w:contextualSpacing/>
     </w:pPr>
   </w:style>
-  <w:style w:type="character" w:customStyle="1" w:styleId="Kop2Char">
-    <w:name w:val="Kop 2 Char"/>
+  <w:style w:type="character" w:customStyle="1" w:styleId="Kop2Teken">
+    <w:name w:val="Kop 2 Teken"/>
     <w:basedOn w:val="Standaardalinea-lettertype"/>
     <w:link w:val="Kop2"/>
     <w:uiPriority w:val="9"/>
@@ -4554,8 +4712,8 @@
       <w:szCs w:val="26"/>
     </w:rPr>
   </w:style>
-  <w:style w:type="character" w:customStyle="1" w:styleId="Kop3Char">
-    <w:name w:val="Kop 3 Char"/>
+  <w:style w:type="character" w:customStyle="1" w:styleId="Kop3Teken">
+    <w:name w:val="Kop 3 Teken"/>
     <w:basedOn w:val="Standaardalinea-lettertype"/>
     <w:link w:val="Kop3"/>
     <w:uiPriority w:val="9"/>
@@ -4567,8 +4725,8 @@
       <w:szCs w:val="24"/>
     </w:rPr>
   </w:style>
-  <w:style w:type="character" w:customStyle="1" w:styleId="Kop4Char">
-    <w:name w:val="Kop 4 Char"/>
+  <w:style w:type="character" w:customStyle="1" w:styleId="Kop4Teken">
+    <w:name w:val="Kop 4 Teken"/>
     <w:basedOn w:val="Standaardalinea-lettertype"/>
     <w:link w:val="Kop4"/>
     <w:uiPriority w:val="9"/>
@@ -4749,7 +4907,7 @@
   </w:style>
   <w:style w:type="paragraph" w:styleId="Geenafstand">
     <w:name w:val="No Spacing"/>
-    <w:link w:val="GeenafstandChar"/>
+    <w:link w:val="GeenafstandTeken"/>
     <w:uiPriority w:val="1"/>
     <w:qFormat/>
     <w:rsid w:val="001A2318"/>
@@ -4761,8 +4919,8 @@
       <w:lang w:eastAsia="nl-BE"/>
     </w:rPr>
   </w:style>
-  <w:style w:type="character" w:customStyle="1" w:styleId="GeenafstandChar">
-    <w:name w:val="Geen afstand Char"/>
+  <w:style w:type="character" w:customStyle="1" w:styleId="GeenafstandTeken">
+    <w:name w:val="Geen afstand Teken"/>
     <w:basedOn w:val="Standaardalinea-lettertype"/>
     <w:link w:val="Geenafstand"/>
     <w:uiPriority w:val="1"/>
@@ -5060,7 +5218,7 @@
 </file>
 
 <file path=customXml/itemProps2.xml><?xml version="1.0" encoding="utf-8"?>
-<ds:datastoreItem xmlns:ds="http://schemas.openxmlformats.org/officeDocument/2006/customXml" ds:itemID="{4FD8369A-7FCD-4BF3-A3C9-60B46CA6093E}">
+<ds:datastoreItem xmlns:ds="http://schemas.openxmlformats.org/officeDocument/2006/customXml" ds:itemID="{17C09716-7347-C946-890B-C08EFC36DE4E}">
   <ds:schemaRefs>
     <ds:schemaRef ds:uri="http://schemas.openxmlformats.org/officeDocument/2006/bibliography"/>
   </ds:schemaRefs>

</xml_diff>